<commit_message>
use home made CRC to regenerate bin file because somethimes the python one in SDK's calculation result is not the same with what FW code calculated
</commit_message>
<xml_diff>
--- a/usage.docx
+++ b/usage.docx
@@ -810,18 +810,10 @@
         <w:t>{"</w:t>
       </w:r>
       <w:r>
-        <w:t>s</w:t>
-      </w:r>
-      <w:r>
-        <w:t>et</w:t>
-      </w:r>
-      <w:proofErr w:type="gramStart"/>
-      <w:r>
-        <w:t>":{</w:t>
-      </w:r>
-      <w:proofErr w:type="gramEnd"/>
-      <w:r>
-        <w:t>"status":0}}</w:t>
+        <w:t>Response</w:t>
+      </w:r>
+      <w:r>
+        <w:t>":{"status":0}}</w:t>
       </w:r>
     </w:p>
     <w:p>
@@ -843,18 +835,12 @@
         <w:t>{"</w:t>
       </w:r>
       <w:r>
-        <w:t>s</w:t>
-      </w:r>
-      <w:r>
-        <w:t>et</w:t>
-      </w:r>
-      <w:proofErr w:type="gramStart"/>
-      <w:r>
-        <w:t>":{</w:t>
-      </w:r>
-      <w:proofErr w:type="gramEnd"/>
-      <w:r>
-        <w:t>"status":</w:t>
+        <w:t>Response</w:t>
+      </w:r>
+      <w:bookmarkStart w:id="0" w:name="_GoBack"/>
+      <w:bookmarkEnd w:id="0"/>
+      <w:r>
+        <w:t>":{"status":</w:t>
       </w:r>
       <w:r>
         <w:rPr>
@@ -1161,13 +1147,8 @@
       <w:r>
         <w:t>set</w:t>
       </w:r>
-      <w:proofErr w:type="gramStart"/>
-      <w:r>
-        <w:t>":{</w:t>
-      </w:r>
-      <w:proofErr w:type="gramEnd"/>
-      <w:r>
-        <w:t>"</w:t>
+      <w:r>
+        <w:t>":{"</w:t>
       </w:r>
       <w:r>
         <w:t>enable</w:t>
@@ -1193,15 +1174,7 @@
       </w:pPr>
       <w:r>
         <w:lastRenderedPageBreak/>
-        <w:t>{"set</w:t>
-      </w:r>
-      <w:proofErr w:type="gramStart"/>
-      <w:r>
-        <w:t>":{</w:t>
-      </w:r>
-      <w:proofErr w:type="gramEnd"/>
-      <w:r>
-        <w:t>"enable":</w:t>
+        <w:t>{"set":{"enable":</w:t>
       </w:r>
       <w:r>
         <w:rPr>
@@ -1736,6 +1709,162 @@
         <w:rPr>
           <w:rFonts w:hint="eastAsia"/>
         </w:rPr>
+        <w:t>获取</w:t>
+      </w:r>
+      <w:r>
+        <w:rPr>
+          <w:rFonts w:hint="eastAsia"/>
+        </w:rPr>
+        <w:t>SNTP</w:t>
+      </w:r>
+      <w:r>
+        <w:rPr>
+          <w:rFonts w:hint="eastAsia"/>
+        </w:rPr>
+        <w:t>配置。使用</w:t>
+      </w:r>
+      <w:r>
+        <w:rPr>
+          <w:rFonts w:hint="eastAsia"/>
+        </w:rPr>
+        <w:t>GET</w:t>
+      </w:r>
+      <w:r>
+        <w:rPr>
+          <w:rFonts w:hint="eastAsia"/>
+        </w:rPr>
+        <w:t>请求。</w:t>
+      </w:r>
+    </w:p>
+    <w:p>
+      <w:pPr>
+        <w:pStyle w:val="ListParagraph"/>
+      </w:pPr>
+      <w:hyperlink r:id="rId17" w:history="1">
+        <w:r>
+          <w:rPr>
+            <w:rStyle w:val="Hyperlink"/>
+          </w:rPr>
+          <w:t>http://192.168.1.124/config?command=sntp</w:t>
+        </w:r>
+        <w:r>
+          <w:rPr>
+            <w:rStyle w:val="Hyperlink"/>
+            <w:color w:val="000000" w:themeColor="text1"/>
+            <w:u w:val="none"/>
+          </w:rPr>
+          <w:t>，</w:t>
+        </w:r>
+        <w:r>
+          <w:rPr>
+            <w:rStyle w:val="Hyperlink"/>
+            <w:rFonts w:hint="eastAsia"/>
+            <w:color w:val="000000" w:themeColor="text1"/>
+            <w:u w:val="none"/>
+          </w:rPr>
+          <w:t>Data</w:t>
+        </w:r>
+      </w:hyperlink>
+      <w:r>
+        <w:rPr>
+          <w:rStyle w:val="Hyperlink"/>
+          <w:rFonts w:hint="eastAsia"/>
+          <w:color w:val="000000" w:themeColor="text1"/>
+          <w:u w:val="none"/>
+        </w:rPr>
+        <w:t>为</w:t>
+      </w:r>
+      <w:r>
+        <w:rPr>
+          <w:rFonts w:hint="eastAsia"/>
+        </w:rPr>
+        <w:t>空，点击</w:t>
+      </w:r>
+      <w:r>
+        <w:rPr>
+          <w:rFonts w:hint="eastAsia"/>
+        </w:rPr>
+        <w:t>Start</w:t>
+      </w:r>
+      <w:r>
+        <w:rPr>
+          <w:rFonts w:hint="eastAsia"/>
+        </w:rPr>
+        <w:t>。</w:t>
+      </w:r>
+    </w:p>
+    <w:p>
+      <w:pPr>
+        <w:pStyle w:val="ListParagraph"/>
+        <w:numPr>
+          <w:ilvl w:val="0"/>
+          <w:numId w:val="1"/>
+        </w:numPr>
+      </w:pPr>
+      <w:r>
+        <w:rPr>
+          <w:rFonts w:hint="eastAsia"/>
+        </w:rPr>
+        <w:lastRenderedPageBreak/>
+        <w:t>设置</w:t>
+      </w:r>
+      <w:r>
+        <w:rPr>
+          <w:rFonts w:hint="eastAsia"/>
+        </w:rPr>
+        <w:t>SNTP</w:t>
+      </w:r>
+      <w:r>
+        <w:rPr>
+          <w:rFonts w:hint="eastAsia"/>
+        </w:rPr>
+        <w:t>服务器，使用</w:t>
+      </w:r>
+      <w:r>
+        <w:rPr>
+          <w:rFonts w:hint="eastAsia"/>
+        </w:rPr>
+        <w:t>POST</w:t>
+      </w:r>
+      <w:r>
+        <w:rPr>
+          <w:rFonts w:hint="eastAsia"/>
+        </w:rPr>
+        <w:t>请求。一共允许设置三个</w:t>
+      </w:r>
+      <w:r>
+        <w:rPr>
+          <w:rFonts w:hint="eastAsia"/>
+        </w:rPr>
+        <w:t>SNTP</w:t>
+      </w:r>
+      <w:r>
+        <w:rPr>
+          <w:rFonts w:hint="eastAsia"/>
+        </w:rPr>
+        <w:t>服务器。</w:t>
+      </w:r>
+    </w:p>
+    <w:p>
+      <w:pPr>
+        <w:pStyle w:val="ListParagraph"/>
+      </w:pPr>
+      <w:r>
+        <w:t>{"set":{"sntp":{"index":0,"url":"cn.pool.ntp.org"}}}</w:t>
+      </w:r>
+    </w:p>
+    <w:p>
+      <w:pPr>
+        <w:pStyle w:val="ListParagraph"/>
+        <w:numPr>
+          <w:ilvl w:val="0"/>
+          <w:numId w:val="1"/>
+        </w:numPr>
+      </w:pPr>
+      <w:r>
+        <w:rPr>
+          <w:rFonts w:hint="eastAsia"/>
+        </w:rPr>
         <w:t>查询是否允许定时开关继电器，使用</w:t>
       </w:r>
       <w:r>
@@ -1803,11 +1932,6 @@
         </w:rPr>
         <w:t>。</w:t>
       </w:r>
-    </w:p>
-    <w:p>
-      <w:pPr>
-        <w:jc w:val="center"/>
-      </w:pPr>
     </w:p>
     <w:p>
       <w:pPr>
@@ -1822,577 +1946,6 @@
             <wp:extent cx="4872145" cy="4015409"/>
             <wp:effectExtent l="0" t="0" r="5080" b="4445"/>
             <wp:docPr id="2" name="Picture 2"/>
-            <wp:cNvGraphicFramePr>
-              <a:graphicFrameLocks xmlns:a="http://schemas.openxmlformats.org/drawingml/2006/main" noChangeAspect="1"/>
-            </wp:cNvGraphicFramePr>
-            <a:graphic xmlns:a="http://schemas.openxmlformats.org/drawingml/2006/main">
-              <a:graphicData uri="http://schemas.openxmlformats.org/drawingml/2006/picture">
-                <pic:pic xmlns:pic="http://schemas.openxmlformats.org/drawingml/2006/picture">
-                  <pic:nvPicPr>
-                    <pic:cNvPr id="1" name=""/>
-                    <pic:cNvPicPr/>
-                  </pic:nvPicPr>
-                  <pic:blipFill>
-                    <a:blip r:embed="rId17"/>
-                    <a:stretch>
-                      <a:fillRect/>
-                    </a:stretch>
-                  </pic:blipFill>
-                  <pic:spPr>
-                    <a:xfrm>
-                      <a:off x="0" y="0"/>
-                      <a:ext cx="4877364" cy="4019711"/>
-                    </a:xfrm>
-                    <a:prstGeom prst="rect">
-                      <a:avLst/>
-                    </a:prstGeom>
-                  </pic:spPr>
-                </pic:pic>
-              </a:graphicData>
-            </a:graphic>
-          </wp:inline>
-        </w:drawing>
-      </w:r>
-    </w:p>
-    <w:p>
-      <w:pPr>
-        <w:pStyle w:val="ListParagraph"/>
-        <w:numPr>
-          <w:ilvl w:val="0"/>
-          <w:numId w:val="1"/>
-        </w:numPr>
-      </w:pPr>
-      <w:r>
-        <w:rPr>
-          <w:rFonts w:hint="eastAsia"/>
-        </w:rPr>
-        <w:t>使能允许定时开关继电器，使用</w:t>
-      </w:r>
-      <w:r>
-        <w:rPr>
-          <w:rFonts w:hint="eastAsia"/>
-        </w:rPr>
-        <w:t>POST</w:t>
-      </w:r>
-      <w:r>
-        <w:rPr>
-          <w:rFonts w:hint="eastAsia"/>
-        </w:rPr>
-        <w:t>请求。</w:t>
-      </w:r>
-    </w:p>
-    <w:p>
-      <w:pPr>
-        <w:pStyle w:val="ListParagraph"/>
-      </w:pPr>
-      <w:r>
-        <w:rPr>
-          <w:rFonts w:hint="eastAsia"/>
-        </w:rPr>
-        <w:t>如果</w:t>
-      </w:r>
-      <w:r>
-        <w:rPr>
-          <w:rFonts w:hint="eastAsia"/>
-        </w:rPr>
-        <w:t>E</w:t>
-      </w:r>
-      <w:r>
-        <w:t>n</w:t>
-      </w:r>
-      <w:r>
-        <w:rPr>
-          <w:rFonts w:hint="eastAsia"/>
-        </w:rPr>
-        <w:t>able</w:t>
-      </w:r>
-      <w:r>
-        <w:rPr>
-          <w:rFonts w:hint="eastAsia"/>
-        </w:rPr>
-        <w:t>了定时开关继电器，按键控制继电器将会失效</w:t>
-      </w:r>
-      <w:r>
-        <w:rPr>
-          <w:rFonts w:hint="eastAsia"/>
-        </w:rPr>
-        <w:t>（过流保护依然有效）</w:t>
-      </w:r>
-      <w:r>
-        <w:rPr>
-          <w:rFonts w:hint="eastAsia"/>
-        </w:rPr>
-        <w:t>。</w:t>
-      </w:r>
-    </w:p>
-    <w:p>
-      <w:pPr>
-        <w:pStyle w:val="ListParagraph"/>
-      </w:pPr>
-      <w:r>
-        <w:t>http://192.168.1.1</w:t>
-      </w:r>
-      <w:r>
-        <w:rPr>
-          <w:rFonts w:hint="eastAsia"/>
-        </w:rPr>
-        <w:t>30</w:t>
-      </w:r>
-      <w:r>
-        <w:t>/config?command=</w:t>
-      </w:r>
-      <w:r>
-        <w:rPr>
-          <w:rFonts w:hint="eastAsia"/>
-        </w:rPr>
-        <w:t>schedule</w:t>
-      </w:r>
-      <w:r>
-        <w:rPr>
-          <w:rFonts w:hint="eastAsia"/>
-        </w:rPr>
-        <w:t>，</w:t>
-      </w:r>
-      <w:r>
-        <w:rPr>
-          <w:rFonts w:hint="eastAsia"/>
-        </w:rPr>
-        <w:t xml:space="preserve"> Data</w:t>
-      </w:r>
-      <w:r>
-        <w:rPr>
-          <w:rFonts w:hint="eastAsia"/>
-        </w:rPr>
-        <w:t>为</w:t>
-      </w:r>
-      <w:r>
-        <w:rPr>
-          <w:rFonts w:hint="eastAsia"/>
-        </w:rPr>
-        <w:t xml:space="preserve"> </w:t>
-      </w:r>
-    </w:p>
-    <w:p>
-      <w:pPr>
-        <w:pStyle w:val="ListParagraph"/>
-      </w:pPr>
-      <w:r>
-        <w:t>{"</w:t>
-      </w:r>
-      <w:r>
-        <w:t>set</w:t>
-      </w:r>
-      <w:proofErr w:type="gramStart"/>
-      <w:r>
-        <w:t>":{</w:t>
-      </w:r>
-      <w:proofErr w:type="gramEnd"/>
-      <w:r>
-        <w:t>"</w:t>
-      </w:r>
-      <w:r>
-        <w:t>enable</w:t>
-      </w:r>
-      <w:r>
-        <w:t>":0}}</w:t>
-      </w:r>
-    </w:p>
-    <w:p>
-      <w:pPr>
-        <w:pStyle w:val="ListParagraph"/>
-      </w:pPr>
-      <w:r>
-        <w:rPr>
-          <w:rFonts w:hint="eastAsia"/>
-        </w:rPr>
-        <w:t>或者</w:t>
-      </w:r>
-    </w:p>
-    <w:p>
-      <w:pPr>
-        <w:pStyle w:val="ListParagraph"/>
-      </w:pPr>
-      <w:r>
-        <w:t>{"set</w:t>
-      </w:r>
-      <w:proofErr w:type="gramStart"/>
-      <w:r>
-        <w:t>":{</w:t>
-      </w:r>
-      <w:proofErr w:type="gramEnd"/>
-      <w:r>
-        <w:t>"enable":</w:t>
-      </w:r>
-      <w:r>
-        <w:rPr>
-          <w:rFonts w:hint="eastAsia"/>
-        </w:rPr>
-        <w:t>1</w:t>
-      </w:r>
-      <w:r>
-        <w:t>}}</w:t>
-      </w:r>
-    </w:p>
-    <w:p>
-      <w:pPr>
-        <w:pStyle w:val="ListParagraph"/>
-      </w:pPr>
-      <w:r>
-        <w:rPr>
-          <w:rFonts w:hint="eastAsia"/>
-        </w:rPr>
-        <w:t>0</w:t>
-      </w:r>
-      <w:r>
-        <w:rPr>
-          <w:rFonts w:hint="eastAsia"/>
-        </w:rPr>
-        <w:t>是</w:t>
-      </w:r>
-      <w:r>
-        <w:t>Disable</w:t>
-      </w:r>
-      <w:r>
-        <w:rPr>
-          <w:rFonts w:hint="eastAsia"/>
-        </w:rPr>
-        <w:t>，</w:t>
-      </w:r>
-      <w:r>
-        <w:rPr>
-          <w:rFonts w:hint="eastAsia"/>
-        </w:rPr>
-        <w:t>1</w:t>
-      </w:r>
-      <w:r>
-        <w:rPr>
-          <w:rFonts w:hint="eastAsia"/>
-        </w:rPr>
-        <w:t>是</w:t>
-      </w:r>
-      <w:r>
-        <w:rPr>
-          <w:rFonts w:hint="eastAsia"/>
-        </w:rPr>
-        <w:t>E</w:t>
-      </w:r>
-      <w:r>
-        <w:t>nable</w:t>
-      </w:r>
-      <w:r>
-        <w:rPr>
-          <w:rFonts w:hint="eastAsia"/>
-        </w:rPr>
-        <w:t>，点击</w:t>
-      </w:r>
-      <w:r>
-        <w:rPr>
-          <w:rFonts w:hint="eastAsia"/>
-        </w:rPr>
-        <w:t>Start</w:t>
-      </w:r>
-      <w:r>
-        <w:rPr>
-          <w:rFonts w:hint="eastAsia"/>
-        </w:rPr>
-        <w:t>。</w:t>
-      </w:r>
-    </w:p>
-    <w:p>
-      <w:pPr>
-        <w:pStyle w:val="ListParagraph"/>
-        <w:numPr>
-          <w:ilvl w:val="0"/>
-          <w:numId w:val="1"/>
-        </w:numPr>
-      </w:pPr>
-      <w:r>
-        <w:rPr>
-          <w:rFonts w:hint="eastAsia"/>
-        </w:rPr>
-        <w:t>设置定时开关定时器时间，</w:t>
-      </w:r>
-      <w:r>
-        <w:rPr>
-          <w:rFonts w:hint="eastAsia"/>
-        </w:rPr>
-        <w:t>使用</w:t>
-      </w:r>
-      <w:r>
-        <w:rPr>
-          <w:rFonts w:hint="eastAsia"/>
-        </w:rPr>
-        <w:t>POST</w:t>
-      </w:r>
-      <w:r>
-        <w:rPr>
-          <w:rFonts w:hint="eastAsia"/>
-        </w:rPr>
-        <w:t>请求。一共支持</w:t>
-      </w:r>
-      <w:r>
-        <w:rPr>
-          <w:rFonts w:hint="eastAsia"/>
-        </w:rPr>
-        <w:t>4</w:t>
-      </w:r>
-      <w:r>
-        <w:rPr>
-          <w:rFonts w:hint="eastAsia"/>
-        </w:rPr>
-        <w:t>个</w:t>
-      </w:r>
-      <w:r>
-        <w:rPr>
-          <w:rFonts w:hint="eastAsia"/>
-        </w:rPr>
-        <w:t>定时器</w:t>
-      </w:r>
-      <w:r>
-        <w:rPr>
-          <w:rFonts w:hint="eastAsia"/>
-        </w:rPr>
-        <w:t>的设置</w:t>
-      </w:r>
-      <w:r>
-        <w:rPr>
-          <w:rFonts w:hint="eastAsia"/>
-        </w:rPr>
-        <w:t>，每个定时器可设置每天继电器</w:t>
-      </w:r>
-      <w:r>
-        <w:rPr>
-          <w:rFonts w:hint="eastAsia"/>
-        </w:rPr>
-        <w:t>close</w:t>
-      </w:r>
-      <w:r>
-        <w:rPr>
-          <w:rFonts w:hint="eastAsia"/>
-        </w:rPr>
-        <w:t>和</w:t>
-      </w:r>
-      <w:r>
-        <w:rPr>
-          <w:rFonts w:hint="eastAsia"/>
-        </w:rPr>
-        <w:t>open</w:t>
-      </w:r>
-      <w:r>
-        <w:rPr>
-          <w:rFonts w:hint="eastAsia"/>
-        </w:rPr>
-        <w:t>的时间，每个定时器</w:t>
-      </w:r>
-      <w:r>
-        <w:rPr>
-          <w:rFonts w:hint="eastAsia"/>
-        </w:rPr>
-        <w:t>的时间设置</w:t>
-      </w:r>
-      <w:r>
-        <w:rPr>
-          <w:rFonts w:hint="eastAsia"/>
-        </w:rPr>
-        <w:t>不能有交叠</w:t>
-      </w:r>
-      <w:r>
-        <w:rPr>
-          <w:rFonts w:hint="eastAsia"/>
-        </w:rPr>
-        <w:t>，否则设置无效。</w:t>
-      </w:r>
-      <w:r>
-        <w:rPr>
-          <w:rFonts w:hint="eastAsia"/>
-        </w:rPr>
-        <w:t>设置的单位为距离</w:t>
-      </w:r>
-      <w:r>
-        <w:rPr>
-          <w:rFonts w:hint="eastAsia"/>
-        </w:rPr>
-        <w:t>0</w:t>
-      </w:r>
-      <w:r>
-        <w:rPr>
-          <w:rFonts w:hint="eastAsia"/>
-        </w:rPr>
-        <w:t>时</w:t>
-      </w:r>
-      <w:r>
-        <w:rPr>
-          <w:rFonts w:hint="eastAsia"/>
-        </w:rPr>
-        <w:t>0</w:t>
-      </w:r>
-      <w:r>
-        <w:rPr>
-          <w:rFonts w:hint="eastAsia"/>
-        </w:rPr>
-        <w:t>分</w:t>
-      </w:r>
-      <w:r>
-        <w:rPr>
-          <w:rFonts w:hint="eastAsia"/>
-        </w:rPr>
-        <w:t>0</w:t>
-      </w:r>
-      <w:r>
-        <w:rPr>
-          <w:rFonts w:hint="eastAsia"/>
-        </w:rPr>
-        <w:t>秒的秒数，并且最大值不能超过一天的最大秒数。</w:t>
-      </w:r>
-      <w:r>
-        <w:rPr>
-          <w:rFonts w:hint="eastAsia"/>
-        </w:rPr>
-        <w:t>如果需要删除一条定时器记录，只需将此条记录的</w:t>
-      </w:r>
-      <w:r>
-        <w:rPr>
-          <w:rFonts w:hint="eastAsia"/>
-        </w:rPr>
-        <w:t>close</w:t>
-      </w:r>
-      <w:r>
-        <w:rPr>
-          <w:rFonts w:hint="eastAsia"/>
-        </w:rPr>
-        <w:t>和</w:t>
-      </w:r>
-      <w:r>
-        <w:rPr>
-          <w:rFonts w:hint="eastAsia"/>
-        </w:rPr>
-        <w:t>open</w:t>
-      </w:r>
-      <w:r>
-        <w:rPr>
-          <w:rFonts w:hint="eastAsia"/>
-        </w:rPr>
-        <w:t>时间都设置为</w:t>
-      </w:r>
-      <w:r>
-        <w:rPr>
-          <w:rFonts w:hint="eastAsia"/>
-        </w:rPr>
-        <w:t>0.</w:t>
-      </w:r>
-    </w:p>
-    <w:p>
-      <w:pPr>
-        <w:pStyle w:val="ListParagraph"/>
-      </w:pPr>
-      <w:r>
-        <w:rPr>
-          <w:rFonts w:hint="eastAsia"/>
-        </w:rPr>
-        <w:t>请使用</w:t>
-      </w:r>
-      <w:r>
-        <w:t>UTC</w:t>
-      </w:r>
-      <w:r>
-        <w:rPr>
-          <w:rFonts w:hint="eastAsia"/>
-        </w:rPr>
-        <w:t>时间，</w:t>
-      </w:r>
-      <w:proofErr w:type="spellStart"/>
-      <w:r>
-        <w:rPr>
-          <w:rFonts w:hint="eastAsia"/>
-        </w:rPr>
-        <w:t>timezone</w:t>
-      </w:r>
-      <w:proofErr w:type="spellEnd"/>
-      <w:r>
-        <w:rPr>
-          <w:rFonts w:hint="eastAsia"/>
-        </w:rPr>
-        <w:t>为</w:t>
-      </w:r>
-      <w:r>
-        <w:rPr>
-          <w:rFonts w:hint="eastAsia"/>
-        </w:rPr>
-        <w:t>0</w:t>
-      </w:r>
-      <w:r>
-        <w:rPr>
-          <w:rFonts w:hint="eastAsia"/>
-        </w:rPr>
-        <w:t>。</w:t>
-      </w:r>
-    </w:p>
-    <w:p>
-      <w:pPr>
-        <w:pStyle w:val="ListParagraph"/>
-      </w:pPr>
-      <w:r>
-        <w:t>http://192.168.1.1</w:t>
-      </w:r>
-      <w:r>
-        <w:rPr>
-          <w:rFonts w:hint="eastAsia"/>
-        </w:rPr>
-        <w:t>30</w:t>
-      </w:r>
-      <w:r>
-        <w:t>/config?command=</w:t>
-      </w:r>
-      <w:r>
-        <w:rPr>
-          <w:rFonts w:hint="eastAsia"/>
-        </w:rPr>
-        <w:t>schedule</w:t>
-      </w:r>
-      <w:r>
-        <w:rPr>
-          <w:rFonts w:hint="eastAsia"/>
-        </w:rPr>
-        <w:t>，</w:t>
-      </w:r>
-      <w:r>
-        <w:rPr>
-          <w:rFonts w:hint="eastAsia"/>
-        </w:rPr>
-        <w:t xml:space="preserve"> Data</w:t>
-      </w:r>
-      <w:r>
-        <w:rPr>
-          <w:rFonts w:hint="eastAsia"/>
-        </w:rPr>
-        <w:t>为</w:t>
-      </w:r>
-      <w:r>
-        <w:t>{"set</w:t>
-      </w:r>
-      <w:proofErr w:type="gramStart"/>
-      <w:r>
-        <w:t>":{</w:t>
-      </w:r>
-      <w:proofErr w:type="gramEnd"/>
-      <w:r>
-        <w:t>"schedule":{"index":0,"close_time":24500,"open_time":30000}}}</w:t>
-      </w:r>
-    </w:p>
-    <w:p>
-      <w:pPr>
-        <w:jc w:val="center"/>
-      </w:pPr>
-      <w:r>
-        <w:rPr>
-          <w:noProof/>
-        </w:rPr>
-        <w:lastRenderedPageBreak/>
-        <w:drawing>
-          <wp:inline distT="0" distB="0" distL="0" distR="0" wp14:anchorId="70C0D2CB" wp14:editId="08EE6998">
-            <wp:extent cx="5943600" cy="4014470"/>
-            <wp:effectExtent l="0" t="0" r="0" b="5080"/>
-            <wp:docPr id="8" name="Picture 8"/>
             <wp:cNvGraphicFramePr>
               <a:graphicFrameLocks xmlns:a="http://schemas.openxmlformats.org/drawingml/2006/main" noChangeAspect="1"/>
             </wp:cNvGraphicFramePr>
@@ -2412,6 +1965,554 @@
                   <pic:spPr>
                     <a:xfrm>
                       <a:off x="0" y="0"/>
+                      <a:ext cx="4877364" cy="4019711"/>
+                    </a:xfrm>
+                    <a:prstGeom prst="rect">
+                      <a:avLst/>
+                    </a:prstGeom>
+                  </pic:spPr>
+                </pic:pic>
+              </a:graphicData>
+            </a:graphic>
+          </wp:inline>
+        </w:drawing>
+      </w:r>
+    </w:p>
+    <w:p>
+      <w:pPr>
+        <w:pStyle w:val="ListParagraph"/>
+        <w:numPr>
+          <w:ilvl w:val="0"/>
+          <w:numId w:val="1"/>
+        </w:numPr>
+      </w:pPr>
+      <w:r>
+        <w:rPr>
+          <w:rFonts w:hint="eastAsia"/>
+        </w:rPr>
+        <w:t>使能允许定时开关继电器，使用</w:t>
+      </w:r>
+      <w:r>
+        <w:rPr>
+          <w:rFonts w:hint="eastAsia"/>
+        </w:rPr>
+        <w:t>POST</w:t>
+      </w:r>
+      <w:r>
+        <w:rPr>
+          <w:rFonts w:hint="eastAsia"/>
+        </w:rPr>
+        <w:t>请求。</w:t>
+      </w:r>
+    </w:p>
+    <w:p>
+      <w:pPr>
+        <w:pStyle w:val="ListParagraph"/>
+      </w:pPr>
+      <w:r>
+        <w:rPr>
+          <w:rFonts w:hint="eastAsia"/>
+        </w:rPr>
+        <w:t>如果</w:t>
+      </w:r>
+      <w:r>
+        <w:rPr>
+          <w:rFonts w:hint="eastAsia"/>
+        </w:rPr>
+        <w:t>E</w:t>
+      </w:r>
+      <w:r>
+        <w:t>n</w:t>
+      </w:r>
+      <w:r>
+        <w:rPr>
+          <w:rFonts w:hint="eastAsia"/>
+        </w:rPr>
+        <w:t>able</w:t>
+      </w:r>
+      <w:r>
+        <w:rPr>
+          <w:rFonts w:hint="eastAsia"/>
+        </w:rPr>
+        <w:t>了定时开关继电器，按键控制继电器将会失效</w:t>
+      </w:r>
+      <w:r>
+        <w:rPr>
+          <w:rFonts w:hint="eastAsia"/>
+        </w:rPr>
+        <w:t>（过流保护依然有效）</w:t>
+      </w:r>
+      <w:r>
+        <w:rPr>
+          <w:rFonts w:hint="eastAsia"/>
+        </w:rPr>
+        <w:t>。</w:t>
+      </w:r>
+    </w:p>
+    <w:p>
+      <w:pPr>
+        <w:pStyle w:val="ListParagraph"/>
+      </w:pPr>
+      <w:r>
+        <w:t>http://192.168.1.1</w:t>
+      </w:r>
+      <w:r>
+        <w:rPr>
+          <w:rFonts w:hint="eastAsia"/>
+        </w:rPr>
+        <w:t>30</w:t>
+      </w:r>
+      <w:r>
+        <w:t>/config?command=</w:t>
+      </w:r>
+      <w:r>
+        <w:rPr>
+          <w:rFonts w:hint="eastAsia"/>
+        </w:rPr>
+        <w:t>schedule</w:t>
+      </w:r>
+      <w:r>
+        <w:rPr>
+          <w:rFonts w:hint="eastAsia"/>
+        </w:rPr>
+        <w:t>，</w:t>
+      </w:r>
+      <w:r>
+        <w:rPr>
+          <w:rFonts w:hint="eastAsia"/>
+        </w:rPr>
+        <w:t xml:space="preserve"> Data</w:t>
+      </w:r>
+      <w:r>
+        <w:rPr>
+          <w:rFonts w:hint="eastAsia"/>
+        </w:rPr>
+        <w:t>为</w:t>
+      </w:r>
+      <w:r>
+        <w:rPr>
+          <w:rFonts w:hint="eastAsia"/>
+        </w:rPr>
+        <w:t xml:space="preserve"> </w:t>
+      </w:r>
+    </w:p>
+    <w:p>
+      <w:pPr>
+        <w:pStyle w:val="ListParagraph"/>
+      </w:pPr>
+      <w:r>
+        <w:t>{"</w:t>
+      </w:r>
+      <w:r>
+        <w:t>set</w:t>
+      </w:r>
+      <w:r>
+        <w:t>":{"</w:t>
+      </w:r>
+      <w:r>
+        <w:t>enable</w:t>
+      </w:r>
+      <w:r>
+        <w:t>":0}}</w:t>
+      </w:r>
+    </w:p>
+    <w:p>
+      <w:pPr>
+        <w:pStyle w:val="ListParagraph"/>
+      </w:pPr>
+      <w:r>
+        <w:rPr>
+          <w:rFonts w:hint="eastAsia"/>
+        </w:rPr>
+        <w:t>或者</w:t>
+      </w:r>
+    </w:p>
+    <w:p>
+      <w:pPr>
+        <w:pStyle w:val="ListParagraph"/>
+      </w:pPr>
+      <w:r>
+        <w:t>{"set":{"enable":</w:t>
+      </w:r>
+      <w:r>
+        <w:rPr>
+          <w:rFonts w:hint="eastAsia"/>
+        </w:rPr>
+        <w:t>1</w:t>
+      </w:r>
+      <w:r>
+        <w:t>}}</w:t>
+      </w:r>
+    </w:p>
+    <w:p>
+      <w:pPr>
+        <w:pStyle w:val="ListParagraph"/>
+      </w:pPr>
+      <w:r>
+        <w:rPr>
+          <w:rFonts w:hint="eastAsia"/>
+        </w:rPr>
+        <w:t>0</w:t>
+      </w:r>
+      <w:r>
+        <w:rPr>
+          <w:rFonts w:hint="eastAsia"/>
+        </w:rPr>
+        <w:t>是</w:t>
+      </w:r>
+      <w:r>
+        <w:t>Disable</w:t>
+      </w:r>
+      <w:r>
+        <w:rPr>
+          <w:rFonts w:hint="eastAsia"/>
+        </w:rPr>
+        <w:t>，</w:t>
+      </w:r>
+      <w:r>
+        <w:rPr>
+          <w:rFonts w:hint="eastAsia"/>
+        </w:rPr>
+        <w:t>1</w:t>
+      </w:r>
+      <w:r>
+        <w:rPr>
+          <w:rFonts w:hint="eastAsia"/>
+        </w:rPr>
+        <w:t>是</w:t>
+      </w:r>
+      <w:r>
+        <w:rPr>
+          <w:rFonts w:hint="eastAsia"/>
+        </w:rPr>
+        <w:t>E</w:t>
+      </w:r>
+      <w:r>
+        <w:t>nable</w:t>
+      </w:r>
+      <w:r>
+        <w:rPr>
+          <w:rFonts w:hint="eastAsia"/>
+        </w:rPr>
+        <w:t>，点击</w:t>
+      </w:r>
+      <w:r>
+        <w:rPr>
+          <w:rFonts w:hint="eastAsia"/>
+        </w:rPr>
+        <w:t>Start</w:t>
+      </w:r>
+      <w:r>
+        <w:rPr>
+          <w:rFonts w:hint="eastAsia"/>
+        </w:rPr>
+        <w:t>。</w:t>
+      </w:r>
+    </w:p>
+    <w:p>
+      <w:pPr>
+        <w:pStyle w:val="ListParagraph"/>
+        <w:numPr>
+          <w:ilvl w:val="0"/>
+          <w:numId w:val="1"/>
+        </w:numPr>
+      </w:pPr>
+      <w:r>
+        <w:rPr>
+          <w:rFonts w:hint="eastAsia"/>
+        </w:rPr>
+        <w:t>设置定时开关定时器时间，</w:t>
+      </w:r>
+      <w:r>
+        <w:rPr>
+          <w:rFonts w:hint="eastAsia"/>
+        </w:rPr>
+        <w:t>使用</w:t>
+      </w:r>
+      <w:r>
+        <w:rPr>
+          <w:rFonts w:hint="eastAsia"/>
+        </w:rPr>
+        <w:t>POST</w:t>
+      </w:r>
+      <w:r>
+        <w:rPr>
+          <w:rFonts w:hint="eastAsia"/>
+        </w:rPr>
+        <w:t>请求。一共支持</w:t>
+      </w:r>
+      <w:r>
+        <w:rPr>
+          <w:rFonts w:hint="eastAsia"/>
+        </w:rPr>
+        <w:t>4</w:t>
+      </w:r>
+      <w:r>
+        <w:rPr>
+          <w:rFonts w:hint="eastAsia"/>
+        </w:rPr>
+        <w:t>个</w:t>
+      </w:r>
+      <w:r>
+        <w:rPr>
+          <w:rFonts w:hint="eastAsia"/>
+        </w:rPr>
+        <w:t>定时器</w:t>
+      </w:r>
+      <w:r>
+        <w:rPr>
+          <w:rFonts w:hint="eastAsia"/>
+        </w:rPr>
+        <w:t>的设置</w:t>
+      </w:r>
+      <w:r>
+        <w:rPr>
+          <w:rFonts w:hint="eastAsia"/>
+        </w:rPr>
+        <w:t>，每个定时器可设置每天继电器</w:t>
+      </w:r>
+      <w:r>
+        <w:rPr>
+          <w:rFonts w:hint="eastAsia"/>
+        </w:rPr>
+        <w:t>close</w:t>
+      </w:r>
+      <w:r>
+        <w:rPr>
+          <w:rFonts w:hint="eastAsia"/>
+        </w:rPr>
+        <w:t>和</w:t>
+      </w:r>
+      <w:r>
+        <w:rPr>
+          <w:rFonts w:hint="eastAsia"/>
+        </w:rPr>
+        <w:t>open</w:t>
+      </w:r>
+      <w:r>
+        <w:rPr>
+          <w:rFonts w:hint="eastAsia"/>
+        </w:rPr>
+        <w:t>的时间，每个定时器</w:t>
+      </w:r>
+      <w:r>
+        <w:rPr>
+          <w:rFonts w:hint="eastAsia"/>
+        </w:rPr>
+        <w:t>的时间设置</w:t>
+      </w:r>
+      <w:r>
+        <w:rPr>
+          <w:rFonts w:hint="eastAsia"/>
+        </w:rPr>
+        <w:t>不能有交叠</w:t>
+      </w:r>
+      <w:r>
+        <w:rPr>
+          <w:rFonts w:hint="eastAsia"/>
+        </w:rPr>
+        <w:t>，否则设置无效。</w:t>
+      </w:r>
+      <w:r>
+        <w:rPr>
+          <w:rFonts w:hint="eastAsia"/>
+        </w:rPr>
+        <w:t>设置的单位为距离</w:t>
+      </w:r>
+      <w:r>
+        <w:rPr>
+          <w:rFonts w:hint="eastAsia"/>
+        </w:rPr>
+        <w:t>0</w:t>
+      </w:r>
+      <w:r>
+        <w:rPr>
+          <w:rFonts w:hint="eastAsia"/>
+        </w:rPr>
+        <w:t>时</w:t>
+      </w:r>
+      <w:r>
+        <w:rPr>
+          <w:rFonts w:hint="eastAsia"/>
+        </w:rPr>
+        <w:t>0</w:t>
+      </w:r>
+      <w:r>
+        <w:rPr>
+          <w:rFonts w:hint="eastAsia"/>
+        </w:rPr>
+        <w:t>分</w:t>
+      </w:r>
+      <w:r>
+        <w:rPr>
+          <w:rFonts w:hint="eastAsia"/>
+        </w:rPr>
+        <w:t>0</w:t>
+      </w:r>
+      <w:r>
+        <w:rPr>
+          <w:rFonts w:hint="eastAsia"/>
+        </w:rPr>
+        <w:t>秒的秒数，并且最大值不能超过一天的最大秒数。</w:t>
+      </w:r>
+      <w:r>
+        <w:rPr>
+          <w:rFonts w:hint="eastAsia"/>
+        </w:rPr>
+        <w:t>如果需要删除一条定时器记录，只需将此条记录的</w:t>
+      </w:r>
+      <w:r>
+        <w:rPr>
+          <w:rFonts w:hint="eastAsia"/>
+        </w:rPr>
+        <w:t>close</w:t>
+      </w:r>
+      <w:r>
+        <w:rPr>
+          <w:rFonts w:hint="eastAsia"/>
+        </w:rPr>
+        <w:t>和</w:t>
+      </w:r>
+      <w:r>
+        <w:rPr>
+          <w:rFonts w:hint="eastAsia"/>
+        </w:rPr>
+        <w:t>open</w:t>
+      </w:r>
+      <w:r>
+        <w:rPr>
+          <w:rFonts w:hint="eastAsia"/>
+        </w:rPr>
+        <w:t>时间都设置为</w:t>
+      </w:r>
+      <w:r>
+        <w:rPr>
+          <w:rFonts w:hint="eastAsia"/>
+        </w:rPr>
+        <w:t>0.</w:t>
+      </w:r>
+    </w:p>
+    <w:p>
+      <w:pPr>
+        <w:pStyle w:val="ListParagraph"/>
+      </w:pPr>
+      <w:r>
+        <w:rPr>
+          <w:rFonts w:hint="eastAsia"/>
+        </w:rPr>
+        <w:t>请使用</w:t>
+      </w:r>
+      <w:r>
+        <w:t>UTC</w:t>
+      </w:r>
+      <w:r>
+        <w:rPr>
+          <w:rFonts w:hint="eastAsia"/>
+        </w:rPr>
+        <w:t>时间，</w:t>
+      </w:r>
+      <w:r>
+        <w:rPr>
+          <w:rFonts w:hint="eastAsia"/>
+        </w:rPr>
+        <w:t>timezone</w:t>
+      </w:r>
+      <w:r>
+        <w:rPr>
+          <w:rFonts w:hint="eastAsia"/>
+        </w:rPr>
+        <w:t>为</w:t>
+      </w:r>
+      <w:r>
+        <w:rPr>
+          <w:rFonts w:hint="eastAsia"/>
+        </w:rPr>
+        <w:t>0</w:t>
+      </w:r>
+      <w:r>
+        <w:rPr>
+          <w:rFonts w:hint="eastAsia"/>
+        </w:rPr>
+        <w:t>。</w:t>
+      </w:r>
+    </w:p>
+    <w:p>
+      <w:pPr>
+        <w:pStyle w:val="ListParagraph"/>
+      </w:pPr>
+      <w:r>
+        <w:t>http://192.168.1.1</w:t>
+      </w:r>
+      <w:r>
+        <w:rPr>
+          <w:rFonts w:hint="eastAsia"/>
+        </w:rPr>
+        <w:t>30</w:t>
+      </w:r>
+      <w:r>
+        <w:t>/config?command=</w:t>
+      </w:r>
+      <w:r>
+        <w:rPr>
+          <w:rFonts w:hint="eastAsia"/>
+        </w:rPr>
+        <w:t>schedule</w:t>
+      </w:r>
+      <w:r>
+        <w:rPr>
+          <w:rFonts w:hint="eastAsia"/>
+        </w:rPr>
+        <w:t>，</w:t>
+      </w:r>
+      <w:r>
+        <w:rPr>
+          <w:rFonts w:hint="eastAsia"/>
+        </w:rPr>
+        <w:t xml:space="preserve"> Data</w:t>
+      </w:r>
+      <w:r>
+        <w:rPr>
+          <w:rFonts w:hint="eastAsia"/>
+        </w:rPr>
+        <w:t>为</w:t>
+      </w:r>
+      <w:r>
+        <w:t>{"set":{"schedule":{"index":0,"close_time":24500,"open_time":30000}}}</w:t>
+      </w:r>
+    </w:p>
+    <w:p>
+      <w:pPr>
+        <w:jc w:val="center"/>
+      </w:pPr>
+      <w:r>
+        <w:rPr>
+          <w:noProof/>
+        </w:rPr>
+        <w:lastRenderedPageBreak/>
+        <w:drawing>
+          <wp:inline distT="0" distB="0" distL="0" distR="0" wp14:anchorId="70C0D2CB" wp14:editId="08EE6998">
+            <wp:extent cx="5943600" cy="4014470"/>
+            <wp:effectExtent l="0" t="0" r="0" b="5080"/>
+            <wp:docPr id="8" name="Picture 8"/>
+            <wp:cNvGraphicFramePr>
+              <a:graphicFrameLocks xmlns:a="http://schemas.openxmlformats.org/drawingml/2006/main" noChangeAspect="1"/>
+            </wp:cNvGraphicFramePr>
+            <a:graphic xmlns:a="http://schemas.openxmlformats.org/drawingml/2006/main">
+              <a:graphicData uri="http://schemas.openxmlformats.org/drawingml/2006/picture">
+                <pic:pic xmlns:pic="http://schemas.openxmlformats.org/drawingml/2006/picture">
+                  <pic:nvPicPr>
+                    <pic:cNvPr id="1" name=""/>
+                    <pic:cNvPicPr/>
+                  </pic:nvPicPr>
+                  <pic:blipFill>
+                    <a:blip r:embed="rId19"/>
+                    <a:stretch>
+                      <a:fillRect/>
+                    </a:stretch>
+                  </pic:blipFill>
+                  <pic:spPr>
+                    <a:xfrm>
+                      <a:off x="0" y="0"/>
                       <a:ext cx="5943600" cy="4014470"/>
                     </a:xfrm>
                     <a:prstGeom prst="rect">
@@ -2489,15 +2590,7 @@
         <w:pStyle w:val="ListParagraph"/>
       </w:pPr>
       <w:r>
-        <w:t>{"set</w:t>
-      </w:r>
-      <w:proofErr w:type="gramStart"/>
-      <w:r>
-        <w:t>":{</w:t>
-      </w:r>
-      <w:proofErr w:type="gramEnd"/>
-      <w:r>
-        <w:t>"upgrade_server":"120.41.31.19","upgrade_host":"iot.zulolo.cn","upgrade_port":80,"u</w:t>
+        <w:t>{"set":{"upgrade_server":"120.41.31.19","upgrade_host":"iot.zulolo.cn","upgrade_port":80,"u</w:t>
       </w:r>
       <w:r>
         <w:t>pgrade_token":"123456789ABCDEF</w:t>
@@ -2522,11 +2615,9 @@
         </w:rPr>
         <w:t>其中</w:t>
       </w:r>
-      <w:proofErr w:type="spellStart"/>
       <w:r>
         <w:t>upgrade_server</w:t>
       </w:r>
-      <w:proofErr w:type="spellEnd"/>
       <w:r>
         <w:rPr>
           <w:rFonts w:hint="eastAsia"/>
@@ -2545,16 +2636,32 @@
         </w:rPr>
         <w:t>地址，</w:t>
       </w:r>
-      <w:proofErr w:type="spellStart"/>
       <w:r>
         <w:t>upgrade_host</w:t>
       </w:r>
-      <w:proofErr w:type="spellEnd"/>
-      <w:r>
-        <w:rPr>
-          <w:rFonts w:hint="eastAsia"/>
-        </w:rPr>
-        <w:t>为升级服务器的域名，如果没有域名就用</w:t>
+      <w:r>
+        <w:rPr>
+          <w:rFonts w:hint="eastAsia"/>
+        </w:rPr>
+        <w:t>为升级服务器的域名</w:t>
+      </w:r>
+      <w:r>
+        <w:rPr>
+          <w:rFonts w:hint="eastAsia"/>
+        </w:rPr>
+        <w:t>（手机</w:t>
+      </w:r>
+      <w:r>
+        <w:rPr>
+          <w:rFonts w:hint="eastAsia"/>
+        </w:rPr>
+        <w:t>APP</w:t>
+      </w:r>
+      <w:r>
+        <w:rPr>
+          <w:rFonts w:hint="eastAsia"/>
+        </w:rPr>
+        <w:t>需要将升级服务器的域名解析为</w:t>
       </w:r>
       <w:r>
         <w:rPr>
@@ -2566,7 +2673,7 @@
         <w:rPr>
           <w:rFonts w:hint="eastAsia"/>
         </w:rPr>
-        <w:t>地址</w:t>
+        <w:t>地址）</w:t>
       </w:r>
       <w:r>
         <w:rPr>
@@ -2574,11 +2681,9 @@
         </w:rPr>
         <w:t>，</w:t>
       </w:r>
-      <w:proofErr w:type="spellStart"/>
       <w:r>
         <w:t>upgrade_url</w:t>
       </w:r>
-      <w:proofErr w:type="spellEnd"/>
       <w:r>
         <w:rPr>
           <w:rFonts w:hint="eastAsia"/>
@@ -2640,7 +2745,7 @@
         </w:rPr>
         <w:t>和密码连接路由器，可通过</w:t>
       </w:r>
-      <w:hyperlink r:id="rId19" w:history="1">
+      <w:hyperlink r:id="rId20" w:history="1">
         <w:r>
           <w:rPr>
             <w:rStyle w:val="Hyperlink"/>
@@ -2658,15 +2763,7 @@
         <w:t>参看</w:t>
       </w:r>
       <w:r>
-        <w:t>"</w:t>
-      </w:r>
-      <w:proofErr w:type="spellStart"/>
-      <w:r>
-        <w:t>iot_version</w:t>
-      </w:r>
-      <w:proofErr w:type="spellEnd"/>
-      <w:r>
-        <w:t>"</w:t>
+        <w:t>"iot_version"</w:t>
       </w:r>
       <w:r>
         <w:rPr>
@@ -2678,9 +2775,6 @@
     <w:p>
       <w:pPr>
         <w:pStyle w:val="ListParagraph"/>
-        <w:rPr>
-          <w:rFonts w:hint="eastAsia"/>
-        </w:rPr>
       </w:pPr>
       <w:r>
         <w:rPr>
@@ -2872,19 +2966,7 @@
         <w:rPr>
           <w:rFonts w:hint="eastAsia"/>
         </w:rPr>
-        <w:t>，</w:t>
-      </w:r>
-      <w:r>
-        <w:rPr>
-          <w:rFonts w:hint="eastAsia"/>
-        </w:rPr>
-        <w:t>智能插座程序</w:t>
-      </w:r>
-      <w:r>
-        <w:rPr>
-          <w:rFonts w:hint="eastAsia"/>
-        </w:rPr>
-        <w:t>就会去下载</w:t>
+        <w:t>，智能插座程序就会去下载</w:t>
       </w:r>
       <w:r>
         <w:rPr>
@@ -2898,8 +2980,6 @@
         </w:rPr>
         <w:t>。</w:t>
       </w:r>
-      <w:bookmarkStart w:id="0" w:name="_GoBack"/>
-      <w:bookmarkEnd w:id="0"/>
     </w:p>
     <w:p>
       <w:pPr>
@@ -2926,7 +3006,7 @@
                     <pic:cNvPicPr/>
                   </pic:nvPicPr>
                   <pic:blipFill>
-                    <a:blip r:embed="rId20"/>
+                    <a:blip r:embed="rId21"/>
                     <a:stretch>
                       <a:fillRect/>
                     </a:stretch>
@@ -3641,6 +3721,7 @@
   <w:style w:type="character" w:default="1" w:styleId="DefaultParagraphFont">
     <w:name w:val="Default Paragraph Font"/>
     <w:uiPriority w:val="1"/>
+    <w:semiHidden/>
     <w:unhideWhenUsed/>
   </w:style>
   <w:style w:type="table" w:default="1" w:styleId="TableNormal">

</xml_diff>